<commit_message>
Add diagram (pdf) Remove PHIEUDATCHO-NHANHANG relationship
</commit_message>
<xml_diff>
--- a/3.Database Design/2.Distributed DB/[PHUONGTHAO-THANHTHAO]Thiet Ke Phan Tan.docx
+++ b/3.Database Design/2.Distributed DB/[PHUONGTHAO-THANHTHAO]Thiet Ke Phan Tan.docx
@@ -41,10 +41,10 @@
           <w:noProof/>
         </w:rPr>
         <w:drawing>
-          <wp:inline distT="0" distB="0" distL="0" distR="0" wp14:anchorId="5B1B0F87" wp14:editId="382F9D63">
-            <wp:extent cx="5943600" cy="3495907"/>
+          <wp:inline distT="0" distB="0" distL="0" distR="0">
+            <wp:extent cx="5943600" cy="3496279"/>
             <wp:effectExtent l="0" t="0" r="0" b="9525"/>
-            <wp:docPr id="1" name="Picture 1"/>
+            <wp:docPr id="6" name="Picture 6"/>
             <wp:cNvGraphicFramePr>
               <a:graphicFrameLocks xmlns:a="http://schemas.openxmlformats.org/drawingml/2006/main" noChangeAspect="1"/>
             </wp:cNvGraphicFramePr>
@@ -52,7 +52,7 @@
               <a:graphicData uri="http://schemas.openxmlformats.org/drawingml/2006/picture">
                 <pic:pic xmlns:pic="http://schemas.openxmlformats.org/drawingml/2006/picture">
                   <pic:nvPicPr>
-                    <pic:cNvPr id="0" name="Picture 1"/>
+                    <pic:cNvPr id="0" name="Picture 3"/>
                     <pic:cNvPicPr>
                       <a:picLocks noChangeAspect="1" noChangeArrowheads="1"/>
                     </pic:cNvPicPr>
@@ -73,7 +73,7 @@
                   <pic:spPr bwMode="auto">
                     <a:xfrm>
                       <a:off x="0" y="0"/>
-                      <a:ext cx="5943600" cy="3495907"/>
+                      <a:ext cx="5943600" cy="3496279"/>
                     </a:xfrm>
                     <a:prstGeom prst="rect">
                       <a:avLst/>
@@ -2180,62 +2180,6 @@
           </w:p>
         </w:tc>
       </w:tr>
-      <w:tr>
-        <w:tc>
-          <w:tcPr>
-            <w:tcW w:w="3282" w:type="dxa"/>
-          </w:tcPr>
-          <w:p>
-            <w:pPr>
-              <w:rPr>
-                <w:rFonts w:cs="Times New Roman"/>
-              </w:rPr>
-            </w:pPr>
-            <w:r>
-              <w:rPr>
-                <w:rFonts w:cs="Times New Roman"/>
-              </w:rPr>
-              <w:t>MANH</w:t>
-            </w:r>
-          </w:p>
-        </w:tc>
-        <w:tc>
-          <w:tcPr>
-            <w:tcW w:w="3282" w:type="dxa"/>
-          </w:tcPr>
-          <w:p>
-            <w:pPr>
-              <w:rPr>
-                <w:rFonts w:cs="Times New Roman"/>
-              </w:rPr>
-            </w:pPr>
-            <w:r>
-              <w:rPr>
-                <w:rFonts w:cs="Times New Roman"/>
-              </w:rPr>
-              <w:t>Varchar(10)</w:t>
-            </w:r>
-          </w:p>
-        </w:tc>
-        <w:tc>
-          <w:tcPr>
-            <w:tcW w:w="3444" w:type="dxa"/>
-          </w:tcPr>
-          <w:p>
-            <w:pPr>
-              <w:rPr>
-                <w:rFonts w:cs="Times New Roman"/>
-              </w:rPr>
-            </w:pPr>
-            <w:r>
-              <w:rPr>
-                <w:rFonts w:cs="Times New Roman"/>
-              </w:rPr>
-              <w:t>Mã nhà hàng</w:t>
-            </w:r>
-          </w:p>
-        </w:tc>
-      </w:tr>
     </w:tbl>
     <w:p>
       <w:pPr>
@@ -2245,6 +2189,8 @@
           <w:rFonts w:cs="Times New Roman"/>
         </w:rPr>
       </w:pPr>
+      <w:bookmarkStart w:id="0" w:name="_GoBack"/>
+      <w:bookmarkEnd w:id="0"/>
     </w:p>
     <w:p>
       <w:pPr>
@@ -3173,71 +3119,71 @@
                 <w:rFonts w:cs="Times New Roman"/>
                 <w:b/>
               </w:rPr>
+              <w:t>Tên thuộc tính</w:t>
+            </w:r>
+          </w:p>
+        </w:tc>
+        <w:tc>
+          <w:tcPr>
+            <w:tcW w:w="3282" w:type="dxa"/>
+            <w:shd w:val="clear" w:color="auto" w:fill="A6A6A6" w:themeFill="background1" w:themeFillShade="A6"/>
+          </w:tcPr>
+          <w:p>
+            <w:pPr>
+              <w:jc w:val="center"/>
+              <w:rPr>
+                <w:rFonts w:cs="Times New Roman"/>
+                <w:b/>
+              </w:rPr>
+            </w:pPr>
+            <w:r>
+              <w:rPr>
+                <w:rFonts w:cs="Times New Roman"/>
+                <w:b/>
+              </w:rPr>
+              <w:t>Kiểu dữ liệu</w:t>
+            </w:r>
+          </w:p>
+        </w:tc>
+        <w:tc>
+          <w:tcPr>
+            <w:tcW w:w="3282" w:type="dxa"/>
+            <w:shd w:val="clear" w:color="auto" w:fill="A6A6A6" w:themeFill="background1" w:themeFillShade="A6"/>
+          </w:tcPr>
+          <w:p>
+            <w:pPr>
+              <w:jc w:val="center"/>
+              <w:rPr>
+                <w:rFonts w:cs="Times New Roman"/>
+                <w:b/>
+              </w:rPr>
+            </w:pPr>
+            <w:r>
+              <w:rPr>
+                <w:rFonts w:cs="Times New Roman"/>
+                <w:b/>
+              </w:rPr>
+              <w:t>Ý nghĩa</w:t>
+            </w:r>
+          </w:p>
+        </w:tc>
+      </w:tr>
+      <w:tr>
+        <w:tc>
+          <w:tcPr>
+            <w:tcW w:w="3282" w:type="dxa"/>
+          </w:tcPr>
+          <w:p>
+            <w:pPr>
+              <w:rPr>
+                <w:rFonts w:cs="Times New Roman"/>
+              </w:rPr>
+            </w:pPr>
+            <w:r>
+              <w:rPr>
+                <w:rFonts w:cs="Times New Roman"/>
+              </w:rPr>
               <w:lastRenderedPageBreak/>
-              <w:t>Tên thuộc tính</w:t>
-            </w:r>
-          </w:p>
-        </w:tc>
-        <w:tc>
-          <w:tcPr>
-            <w:tcW w:w="3282" w:type="dxa"/>
-            <w:shd w:val="clear" w:color="auto" w:fill="A6A6A6" w:themeFill="background1" w:themeFillShade="A6"/>
-          </w:tcPr>
-          <w:p>
-            <w:pPr>
-              <w:jc w:val="center"/>
-              <w:rPr>
-                <w:rFonts w:cs="Times New Roman"/>
-                <w:b/>
-              </w:rPr>
-            </w:pPr>
-            <w:r>
-              <w:rPr>
-                <w:rFonts w:cs="Times New Roman"/>
-                <w:b/>
-              </w:rPr>
-              <w:t>Kiểu dữ liệu</w:t>
-            </w:r>
-          </w:p>
-        </w:tc>
-        <w:tc>
-          <w:tcPr>
-            <w:tcW w:w="3282" w:type="dxa"/>
-            <w:shd w:val="clear" w:color="auto" w:fill="A6A6A6" w:themeFill="background1" w:themeFillShade="A6"/>
-          </w:tcPr>
-          <w:p>
-            <w:pPr>
-              <w:jc w:val="center"/>
-              <w:rPr>
-                <w:rFonts w:cs="Times New Roman"/>
-                <w:b/>
-              </w:rPr>
-            </w:pPr>
-            <w:r>
-              <w:rPr>
-                <w:rFonts w:cs="Times New Roman"/>
-                <w:b/>
-              </w:rPr>
-              <w:t>Ý nghĩa</w:t>
-            </w:r>
-          </w:p>
-        </w:tc>
-      </w:tr>
-      <w:tr>
-        <w:tc>
-          <w:tcPr>
-            <w:tcW w:w="3282" w:type="dxa"/>
-          </w:tcPr>
-          <w:p>
-            <w:pPr>
-              <w:rPr>
-                <w:rFonts w:cs="Times New Roman"/>
-              </w:rPr>
-            </w:pPr>
-            <w:r>
-              <w:rPr>
-                <w:rFonts w:cs="Times New Roman"/>
-              </w:rPr>
               <w:t>MANL</w:t>
             </w:r>
           </w:p>
@@ -4730,7 +4676,6 @@
         <w:rPr>
           <w:rFonts w:cs="Times New Roman"/>
         </w:rPr>
-        <w:lastRenderedPageBreak/>
         <w:t>Đặc tả cấu trúc:</w:t>
       </w:r>
     </w:p>
@@ -4764,6 +4709,7 @@
                 <w:rFonts w:cs="Times New Roman"/>
                 <w:b/>
               </w:rPr>
+              <w:lastRenderedPageBreak/>
               <w:t>Tên thuộc tính</w:t>
             </w:r>
           </w:p>
@@ -6208,119 +6154,119 @@
               <w:rPr>
                 <w:rFonts w:cs="Times New Roman"/>
               </w:rPr>
+              <w:t>MAMA</w:t>
+            </w:r>
+          </w:p>
+        </w:tc>
+        <w:tc>
+          <w:tcPr>
+            <w:tcW w:w="2496" w:type="dxa"/>
+          </w:tcPr>
+          <w:p>
+            <w:pPr>
+              <w:rPr>
+                <w:rFonts w:cs="Times New Roman"/>
+              </w:rPr>
+            </w:pPr>
+            <w:r>
+              <w:rPr>
+                <w:rFonts w:cs="Times New Roman"/>
+              </w:rPr>
+              <w:t>Varchar(10)</w:t>
+            </w:r>
+          </w:p>
+        </w:tc>
+        <w:tc>
+          <w:tcPr>
+            <w:tcW w:w="3780" w:type="dxa"/>
+          </w:tcPr>
+          <w:p>
+            <w:pPr>
+              <w:rPr>
+                <w:rFonts w:cs="Times New Roman"/>
+              </w:rPr>
+            </w:pPr>
+            <w:r>
+              <w:rPr>
+                <w:rFonts w:cs="Times New Roman"/>
+              </w:rPr>
+              <w:t>Mã món ăn</w:t>
+            </w:r>
+          </w:p>
+        </w:tc>
+      </w:tr>
+      <w:tr>
+        <w:tc>
+          <w:tcPr>
+            <w:tcW w:w="3282" w:type="dxa"/>
+          </w:tcPr>
+          <w:p>
+            <w:pPr>
+              <w:rPr>
+                <w:rFonts w:cs="Times New Roman"/>
+              </w:rPr>
+            </w:pPr>
+            <w:r>
+              <w:rPr>
+                <w:rFonts w:cs="Times New Roman"/>
+              </w:rPr>
+              <w:t>MANL</w:t>
+            </w:r>
+          </w:p>
+        </w:tc>
+        <w:tc>
+          <w:tcPr>
+            <w:tcW w:w="2496" w:type="dxa"/>
+          </w:tcPr>
+          <w:p>
+            <w:pPr>
+              <w:rPr>
+                <w:rFonts w:cs="Times New Roman"/>
+              </w:rPr>
+            </w:pPr>
+            <w:r>
+              <w:rPr>
+                <w:rFonts w:cs="Times New Roman"/>
+              </w:rPr>
+              <w:t>Varchar(10)</w:t>
+            </w:r>
+          </w:p>
+        </w:tc>
+        <w:tc>
+          <w:tcPr>
+            <w:tcW w:w="3780" w:type="dxa"/>
+          </w:tcPr>
+          <w:p>
+            <w:pPr>
+              <w:rPr>
+                <w:rFonts w:cs="Times New Roman"/>
+              </w:rPr>
+            </w:pPr>
+            <w:r>
+              <w:rPr>
+                <w:rFonts w:cs="Times New Roman"/>
+              </w:rPr>
+              <w:t>Mã nguyên liệu</w:t>
+            </w:r>
+          </w:p>
+        </w:tc>
+      </w:tr>
+      <w:tr>
+        <w:tc>
+          <w:tcPr>
+            <w:tcW w:w="3282" w:type="dxa"/>
+          </w:tcPr>
+          <w:p>
+            <w:pPr>
+              <w:rPr>
+                <w:rFonts w:cs="Times New Roman"/>
+              </w:rPr>
+            </w:pPr>
+            <w:r>
+              <w:rPr>
+                <w:rFonts w:cs="Times New Roman"/>
+              </w:rPr>
               <w:lastRenderedPageBreak/>
-              <w:t>MAMA</w:t>
-            </w:r>
-          </w:p>
-        </w:tc>
-        <w:tc>
-          <w:tcPr>
-            <w:tcW w:w="2496" w:type="dxa"/>
-          </w:tcPr>
-          <w:p>
-            <w:pPr>
-              <w:rPr>
-                <w:rFonts w:cs="Times New Roman"/>
-              </w:rPr>
-            </w:pPr>
-            <w:r>
-              <w:rPr>
-                <w:rFonts w:cs="Times New Roman"/>
-              </w:rPr>
-              <w:t>Varchar(10)</w:t>
-            </w:r>
-          </w:p>
-        </w:tc>
-        <w:tc>
-          <w:tcPr>
-            <w:tcW w:w="3780" w:type="dxa"/>
-          </w:tcPr>
-          <w:p>
-            <w:pPr>
-              <w:rPr>
-                <w:rFonts w:cs="Times New Roman"/>
-              </w:rPr>
-            </w:pPr>
-            <w:r>
-              <w:rPr>
-                <w:rFonts w:cs="Times New Roman"/>
-              </w:rPr>
-              <w:t>Mã món ăn</w:t>
-            </w:r>
-          </w:p>
-        </w:tc>
-      </w:tr>
-      <w:tr>
-        <w:tc>
-          <w:tcPr>
-            <w:tcW w:w="3282" w:type="dxa"/>
-          </w:tcPr>
-          <w:p>
-            <w:pPr>
-              <w:rPr>
-                <w:rFonts w:cs="Times New Roman"/>
-              </w:rPr>
-            </w:pPr>
-            <w:r>
-              <w:rPr>
-                <w:rFonts w:cs="Times New Roman"/>
-              </w:rPr>
-              <w:t>MANL</w:t>
-            </w:r>
-          </w:p>
-        </w:tc>
-        <w:tc>
-          <w:tcPr>
-            <w:tcW w:w="2496" w:type="dxa"/>
-          </w:tcPr>
-          <w:p>
-            <w:pPr>
-              <w:rPr>
-                <w:rFonts w:cs="Times New Roman"/>
-              </w:rPr>
-            </w:pPr>
-            <w:r>
-              <w:rPr>
-                <w:rFonts w:cs="Times New Roman"/>
-              </w:rPr>
-              <w:t>Varchar(10)</w:t>
-            </w:r>
-          </w:p>
-        </w:tc>
-        <w:tc>
-          <w:tcPr>
-            <w:tcW w:w="3780" w:type="dxa"/>
-          </w:tcPr>
-          <w:p>
-            <w:pPr>
-              <w:rPr>
-                <w:rFonts w:cs="Times New Roman"/>
-              </w:rPr>
-            </w:pPr>
-            <w:r>
-              <w:rPr>
-                <w:rFonts w:cs="Times New Roman"/>
-              </w:rPr>
-              <w:t>Mã nguyên liệu</w:t>
-            </w:r>
-          </w:p>
-        </w:tc>
-      </w:tr>
-      <w:tr>
-        <w:tc>
-          <w:tcPr>
-            <w:tcW w:w="3282" w:type="dxa"/>
-          </w:tcPr>
-          <w:p>
-            <w:pPr>
-              <w:rPr>
-                <w:rFonts w:cs="Times New Roman"/>
-              </w:rPr>
-            </w:pPr>
-            <w:r>
-              <w:rPr>
-                <w:rFonts w:cs="Times New Roman"/>
-              </w:rPr>
               <w:t>SOLUONG</w:t>
             </w:r>
           </w:p>
@@ -7795,7 +7741,6 @@
               <w:rPr>
                 <w:rFonts w:cs="Times New Roman"/>
               </w:rPr>
-              <w:lastRenderedPageBreak/>
               <w:t>NOIDEN</w:t>
             </w:r>
           </w:p>
@@ -7864,6 +7809,7 @@
           <w:rFonts w:cs="Times New Roman"/>
           <w:b/>
         </w:rPr>
+        <w:lastRenderedPageBreak/>
         <w:t>PHANCONG</w:t>
       </w:r>
     </w:p>
@@ -9336,7 +9282,6 @@
               <w:rPr>
                 <w:rFonts w:cs="Times New Roman"/>
               </w:rPr>
-              <w:lastRenderedPageBreak/>
               <w:t>NGÂNHÀNG</w:t>
             </w:r>
           </w:p>
@@ -10558,7 +10503,6 @@
               <w:rPr>
                 <w:rFonts w:cs="Times New Roman"/>
               </w:rPr>
-              <w:lastRenderedPageBreak/>
               <w:t>MABA</w:t>
             </w:r>
           </w:p>
@@ -10682,6 +10626,7 @@
           <w:rFonts w:cs="Times New Roman"/>
           <w:b/>
         </w:rPr>
+        <w:lastRenderedPageBreak/>
         <w:t>KH</w:t>
       </w:r>
       <w:r>
@@ -11636,9 +11581,9 @@
         <w:lastRenderedPageBreak/>
         <w:drawing>
           <wp:inline distT="0" distB="0" distL="0" distR="0">
-            <wp:extent cx="5943600" cy="3431235"/>
-            <wp:effectExtent l="0" t="0" r="0" b="0"/>
-            <wp:docPr id="2" name="Picture 2"/>
+            <wp:extent cx="5943600" cy="3367233"/>
+            <wp:effectExtent l="0" t="0" r="0" b="5080"/>
+            <wp:docPr id="3" name="Picture 3"/>
             <wp:cNvGraphicFramePr>
               <a:graphicFrameLocks xmlns:a="http://schemas.openxmlformats.org/drawingml/2006/main" noChangeAspect="1"/>
             </wp:cNvGraphicFramePr>
@@ -11646,7 +11591,7 @@
               <a:graphicData uri="http://schemas.openxmlformats.org/drawingml/2006/picture">
                 <pic:pic xmlns:pic="http://schemas.openxmlformats.org/drawingml/2006/picture">
                   <pic:nvPicPr>
-                    <pic:cNvPr id="0" name="Picture 2"/>
+                    <pic:cNvPr id="0" name="Picture 1"/>
                     <pic:cNvPicPr>
                       <a:picLocks noChangeAspect="1" noChangeArrowheads="1"/>
                     </pic:cNvPicPr>
@@ -11667,7 +11612,7 @@
                   <pic:spPr bwMode="auto">
                     <a:xfrm>
                       <a:off x="0" y="0"/>
-                      <a:ext cx="5943600" cy="3431235"/>
+                      <a:ext cx="5943600" cy="3367233"/>
                     </a:xfrm>
                     <a:prstGeom prst="rect">
                       <a:avLst/>
@@ -11802,10 +11747,10 @@
           <w:noProof/>
         </w:rPr>
         <w:drawing>
-          <wp:inline distT="0" distB="0" distL="0" distR="0" wp14:anchorId="27C10C02" wp14:editId="33F6614C">
-            <wp:extent cx="5943600" cy="3698293"/>
+          <wp:inline distT="0" distB="0" distL="0" distR="0">
+            <wp:extent cx="5943600" cy="3697698"/>
             <wp:effectExtent l="0" t="0" r="0" b="0"/>
-            <wp:docPr id="4" name="Picture 4"/>
+            <wp:docPr id="5" name="Picture 5"/>
             <wp:cNvGraphicFramePr>
               <a:graphicFrameLocks xmlns:a="http://schemas.openxmlformats.org/drawingml/2006/main" noChangeAspect="1"/>
             </wp:cNvGraphicFramePr>
@@ -11813,7 +11758,7 @@
               <a:graphicData uri="http://schemas.openxmlformats.org/drawingml/2006/picture">
                 <pic:pic xmlns:pic="http://schemas.openxmlformats.org/drawingml/2006/picture">
                   <pic:nvPicPr>
-                    <pic:cNvPr id="0" name="Picture 4"/>
+                    <pic:cNvPr id="0" name="Picture 2"/>
                     <pic:cNvPicPr>
                       <a:picLocks noChangeAspect="1" noChangeArrowheads="1"/>
                     </pic:cNvPicPr>
@@ -11834,7 +11779,7 @@
                   <pic:spPr bwMode="auto">
                     <a:xfrm>
                       <a:off x="0" y="0"/>
-                      <a:ext cx="5943600" cy="3698293"/>
+                      <a:ext cx="5943600" cy="3697698"/>
                     </a:xfrm>
                     <a:prstGeom prst="rect">
                       <a:avLst/>
@@ -11871,15 +11816,7 @@
         <w:rPr>
           <w:szCs w:val="24"/>
         </w:rPr>
-        <w:t>CHUYENCONGTAC: việc chuyển công tác do tổng công ty thực hiện nên các thao tác trên bảng này chỉ thực hiện ở máy chủ, vì vậ</w:t>
-      </w:r>
-      <w:bookmarkStart w:id="0" w:name="_GoBack"/>
-      <w:bookmarkEnd w:id="0"/>
-      <w:r>
-        <w:rPr>
-          <w:szCs w:val="24"/>
-        </w:rPr>
-        <w:t>y máy trạm không cần thiết lưu trữ.</w:t>
+        <w:t>CHUYENCONGTAC: việc chuyển công tác do tổng công ty thực hiện nên các thao tác trên bảng này chỉ thực hiện ở máy chủ, vì vậy máy trạm không cần thiết lưu trữ.</w:t>
       </w:r>
     </w:p>
     <w:sectPr>
@@ -11991,7 +11928,7 @@
               <w:bCs/>
               <w:noProof/>
             </w:rPr>
-            <w:t>12</w:t>
+            <w:t>9</w:t>
           </w:r>
           <w:r>
             <w:rPr>

</xml_diff>